<commit_message>
S shouldn't have an attribute
</commit_message>
<xml_diff>
--- a/q2.docx
+++ b/q2.docx
@@ -40,11 +40,9 @@
         </w:rPr>
         <w:t xml:space="preserve"> </w:t>
       </w:r>
-      <w:proofErr w:type="spellStart"/>
       <w:r>
         <w:t>val</w:t>
       </w:r>
-      <w:proofErr w:type="spellEnd"/>
       <w:r>
         <w:rPr>
           <w:rFonts w:hint="cs"/>
@@ -175,7 +173,16 @@
             </m:dPr>
             <m:e>
               <m:r>
-                <m:t>S.val=ITEM.val;</m:t>
+                <m:t>print(</m:t>
+              </m:r>
+              <m:r>
+                <m:t>ITEM.val</m:t>
+              </m:r>
+              <m:r>
+                <m:t>)</m:t>
+              </m:r>
+              <m:r>
+                <m:t>;</m:t>
               </m:r>
             </m:e>
           </m:d>

</xml_diff>

<commit_message>
item isn't a token
</commit_message>
<xml_diff>
--- a/q2.docx
+++ b/q2.docx
@@ -40,9 +40,11 @@
         </w:rPr>
         <w:t xml:space="preserve"> </w:t>
       </w:r>
+      <w:proofErr w:type="spellStart"/>
       <w:r>
         <w:t>val</w:t>
       </w:r>
+      <w:proofErr w:type="spellEnd"/>
       <w:r>
         <w:rPr>
           <w:rFonts w:hint="cs"/>
@@ -617,9 +619,6 @@
             <m:t>ITEMLIST→</m:t>
           </m:r>
           <m:r>
-            <m:rPr>
-              <m:sty m:val="bi"/>
-            </m:rPr>
             <m:t>ITEM</m:t>
           </m:r>
           <m:d>

</xml_diff>